<commit_message>
[imp]: term-2, intelligent-data-analysis, lab3
</commit_message>
<xml_diff>
--- a/2nd-term/intelligent-data-analysis/labs/lab3/docs/report.docx
+++ b/2nd-term/intelligent-data-analysis/labs/lab3/docs/report.docx
@@ -1806,6 +1806,7 @@
     </w:p>
     <w:p>
       <w:pPr>
+        <w:jc w:val="both"/>
         <w:rPr>
           <w:rFonts w:ascii="Times New Roman" w:hAnsi="Times New Roman" w:cs="Times New Roman"/>
           <w:sz w:val="28"/>
@@ -2338,11 +2339,208 @@
           <w:rFonts w:ascii="Times New Roman" w:hAnsi="Times New Roman" w:cs="Times New Roman"/>
           <w:sz w:val="28"/>
           <w:szCs w:val="28"/>
+          <w:lang w:val="en-US"/>
+        </w:rPr>
+      </w:pPr>
+      <w:r>
+        <w:rPr>
+          <w:rFonts w:ascii="Times New Roman" w:hAnsi="Times New Roman" w:cs="Times New Roman"/>
+          <w:sz w:val="28"/>
+          <w:szCs w:val="28"/>
+          <w:lang w:val="en-US"/>
+        </w:rPr>
+        <w:drawing>
+          <wp:inline distT="0" distB="0" distL="0" distR="0" wp14:anchorId="7D627963" wp14:editId="21CC30BD">
+            <wp:extent cx="5940425" cy="1916430"/>
+            <wp:effectExtent l="0" t="0" r="3175" b="7620"/>
+            <wp:docPr id="1778832472" name="Рисунок 1" descr="Изображение выглядит как текст, снимок экрана, число&#10;&#10;Контент, сгенерированный ИИ, может содержать ошибки."/>
+            <wp:cNvGraphicFramePr>
+              <a:graphicFrameLocks xmlns:a="http://schemas.openxmlformats.org/drawingml/2006/main" noChangeAspect="1"/>
+            </wp:cNvGraphicFramePr>
+            <a:graphic xmlns:a="http://schemas.openxmlformats.org/drawingml/2006/main">
+              <a:graphicData uri="http://schemas.openxmlformats.org/drawingml/2006/picture">
+                <pic:pic xmlns:pic="http://schemas.openxmlformats.org/drawingml/2006/picture">
+                  <pic:nvPicPr>
+                    <pic:cNvPr id="1778832472" name="Рисунок 1" descr="Изображение выглядит как текст, снимок экрана, число&#10;&#10;Контент, сгенерированный ИИ, может содержать ошибки."/>
+                    <pic:cNvPicPr/>
+                  </pic:nvPicPr>
+                  <pic:blipFill>
+                    <a:blip r:embed="rId11"/>
+                    <a:stretch>
+                      <a:fillRect/>
+                    </a:stretch>
+                  </pic:blipFill>
+                  <pic:spPr>
+                    <a:xfrm>
+                      <a:off x="0" y="0"/>
+                      <a:ext cx="5940425" cy="1916430"/>
+                    </a:xfrm>
+                    <a:prstGeom prst="rect">
+                      <a:avLst/>
+                    </a:prstGeom>
+                  </pic:spPr>
+                </pic:pic>
+              </a:graphicData>
+            </a:graphic>
+          </wp:inline>
+        </w:drawing>
+      </w:r>
+    </w:p>
+    <w:p>
+      <w:pPr>
+        <w:jc w:val="center"/>
+        <w:rPr>
+          <w:rFonts w:ascii="Times New Roman" w:hAnsi="Times New Roman" w:cs="Times New Roman"/>
+          <w:sz w:val="28"/>
+          <w:szCs w:val="28"/>
+        </w:rPr>
+      </w:pPr>
+      <w:r>
+        <w:rPr>
+          <w:rFonts w:ascii="Times New Roman" w:hAnsi="Times New Roman" w:cs="Times New Roman"/>
+          <w:b/>
+          <w:bCs/>
+          <w:sz w:val="28"/>
+          <w:szCs w:val="28"/>
+        </w:rPr>
+        <w:t xml:space="preserve">Рисунок 5 – </w:t>
+      </w:r>
+      <w:r>
+        <w:rPr>
+          <w:rFonts w:ascii="Times New Roman" w:hAnsi="Times New Roman" w:cs="Times New Roman"/>
+          <w:sz w:val="28"/>
+          <w:szCs w:val="28"/>
+        </w:rPr>
+        <w:t>Результат работы предиктора</w:t>
+      </w:r>
+    </w:p>
+    <w:p>
+      <w:pPr>
+        <w:jc w:val="both"/>
+        <w:rPr>
+          <w:rFonts w:ascii="Times New Roman" w:eastAsia="Aptos" w:hAnsi="Times New Roman" w:cs="Times New Roman"/>
+          <w:sz w:val="28"/>
+        </w:rPr>
+      </w:pPr>
+      <w:r>
+        <w:rPr>
+          <w:rFonts w:ascii="Times New Roman" w:hAnsi="Times New Roman" w:cs="Times New Roman"/>
+          <w:sz w:val="28"/>
+          <w:szCs w:val="28"/>
+        </w:rPr>
+        <w:tab/>
+      </w:r>
+      <w:r>
+        <w:rPr>
+          <w:rFonts w:ascii="Times New Roman" w:hAnsi="Times New Roman" w:cs="Times New Roman"/>
+          <w:b/>
+          <w:bCs/>
+          <w:sz w:val="28"/>
+          <w:szCs w:val="28"/>
+        </w:rPr>
+        <w:t>Выводы:</w:t>
+      </w:r>
+      <w:r>
+        <w:rPr>
+          <w:rFonts w:ascii="Times New Roman" w:eastAsia="Aptos" w:hAnsi="Times New Roman" w:cs="Times New Roman"/>
+          <w:sz w:val="28"/>
+        </w:rPr>
+        <w:t xml:space="preserve"> </w:t>
+      </w:r>
+      <w:r>
+        <w:rPr>
+          <w:rFonts w:ascii="Times New Roman" w:eastAsia="Aptos" w:hAnsi="Times New Roman" w:cs="Times New Roman"/>
+          <w:sz w:val="28"/>
+        </w:rPr>
+        <w:t>в ходе выполнения работы были с</w:t>
+      </w:r>
+      <w:r>
+        <w:rPr>
+          <w:rFonts w:ascii="Times New Roman" w:eastAsia="Aptos" w:hAnsi="Times New Roman" w:cs="Times New Roman"/>
+          <w:sz w:val="28"/>
+        </w:rPr>
+        <w:t>формирован</w:t>
+      </w:r>
+      <w:r>
+        <w:rPr>
+          <w:rFonts w:ascii="Times New Roman" w:eastAsia="Aptos" w:hAnsi="Times New Roman" w:cs="Times New Roman"/>
+          <w:sz w:val="28"/>
+        </w:rPr>
+        <w:t>ы</w:t>
+      </w:r>
+      <w:r>
+        <w:rPr>
+          <w:rFonts w:ascii="Times New Roman" w:eastAsia="Aptos" w:hAnsi="Times New Roman" w:cs="Times New Roman"/>
+          <w:sz w:val="28"/>
+        </w:rPr>
+        <w:t xml:space="preserve"> </w:t>
+      </w:r>
+      <w:r>
+        <w:rPr>
+          <w:rFonts w:ascii="Times New Roman" w:eastAsia="Aptos" w:hAnsi="Times New Roman" w:cs="Times New Roman"/>
+          <w:sz w:val="28"/>
+        </w:rPr>
+        <w:t>практически</w:t>
+      </w:r>
+      <w:r>
+        <w:rPr>
+          <w:rFonts w:ascii="Times New Roman" w:eastAsia="Aptos" w:hAnsi="Times New Roman" w:cs="Times New Roman"/>
+          <w:sz w:val="28"/>
+        </w:rPr>
+        <w:t>е</w:t>
+      </w:r>
+      <w:r>
+        <w:rPr>
+          <w:rFonts w:ascii="Times New Roman" w:eastAsia="Aptos" w:hAnsi="Times New Roman" w:cs="Times New Roman"/>
+          <w:sz w:val="28"/>
+        </w:rPr>
+        <w:t xml:space="preserve"> навык</w:t>
+      </w:r>
+      <w:r>
+        <w:rPr>
+          <w:rFonts w:ascii="Times New Roman" w:eastAsia="Aptos" w:hAnsi="Times New Roman" w:cs="Times New Roman"/>
+          <w:sz w:val="28"/>
+        </w:rPr>
+        <w:t>и</w:t>
+      </w:r>
+      <w:r>
+        <w:rPr>
+          <w:rFonts w:ascii="Times New Roman" w:eastAsia="Aptos" w:hAnsi="Times New Roman" w:cs="Times New Roman"/>
+          <w:sz w:val="28"/>
+        </w:rPr>
+        <w:t xml:space="preserve"> работы в программе KNIME.</w:t>
+      </w:r>
+    </w:p>
+    <w:p>
+      <w:pPr>
+        <w:rPr>
+          <w:rFonts w:ascii="Times New Roman" w:hAnsi="Times New Roman" w:cs="Times New Roman"/>
+          <w:b/>
+          <w:bCs/>
+          <w:sz w:val="28"/>
+          <w:szCs w:val="28"/>
+        </w:rPr>
+      </w:pPr>
+      <w:r>
+        <w:rPr>
+          <w:rFonts w:ascii="Times New Roman" w:eastAsia="Aptos" w:hAnsi="Times New Roman" w:cs="Times New Roman"/>
+          <w:sz w:val="28"/>
+        </w:rPr>
+        <w:cr/>
+      </w:r>
+    </w:p>
+    <w:p>
+      <w:pPr>
+        <w:jc w:val="center"/>
+        <w:rPr>
+          <w:rFonts w:ascii="Times New Roman" w:hAnsi="Times New Roman" w:cs="Times New Roman"/>
+          <w:sz w:val="28"/>
+          <w:szCs w:val="28"/>
         </w:rPr>
       </w:pPr>
     </w:p>
     <w:sectPr>
-      <w:footerReference w:type="default" r:id="rId11"/>
+      <w:footerReference w:type="default" r:id="rId12"/>
       <w:pgSz w:w="11906" w:h="16838"/>
       <w:pgMar w:top="1134" w:right="850" w:bottom="1134" w:left="1701" w:header="708" w:footer="708" w:gutter="0"/>
       <w:cols w:space="708"/>

</xml_diff>